<commit_message>
zero: copr terra non est
</commit_message>
<xml_diff>
--- a/books/zero/04 Zero Infinite Nothing.docx
+++ b/books/zero/04 Zero Infinite Nothing.docx
@@ -1230,7 +1230,264 @@
         <w:rPr>
           <w:rFonts w:ascii="SolaimanLipi" w:hAnsi="SolaimanLipi" w:cs="SolaimanLipi"/>
         </w:rPr>
-        <w:t xml:space="preserve">নক্ষত্র নিয়ে। আর তা করতে গিয়ে দেখলেন গ্রহদের গতিবিধির হিসাব রাখার গ্রিক নিয়ম অনেক অনেক জটিল। টলেমির ঘড়িসদৃশ আকাশ ছিল দারুণ নিখুঁত। যেখানে পৃথিবী ছিল কেন্দ্রে। তবে এ মডেল ছিল মারাত্মক জটিল। বছরজুড়ে গ্রহরা আকাশে চলাচল করে। তবে মাঝেমধ্যে থেমে যায়। চলতে থাকে পেছন দিকে। </w:t>
+        <w:t>নক্ষত্র নিয়ে। আর তা করতে গিয়ে দেখলেন গ্রহদের গতিবিধির হিসাব রাখার গ্রিক নিয়ম অনেক অনেক জটিল। টলেমির ঘড়িসদৃশ আকাশ ছিল দারুণ নিখুঁত। যেখানে পৃথিবী ছিল কেন্দ্রে। তবে এ মডেল ছিল মারাত্মক জটিল। বছরজুড়ে গ্রহরা আকাশে চলাচল করে। তবে মাঝেমধ্যে থেমে যায়। চলতে থাকে পেছন দিকে।</w:t>
+      </w:r>
+      <w:r>
+        <w:rPr>
+          <w:rFonts w:ascii="SolaimanLipi" w:hAnsi="SolaimanLipi" w:cs="SolaimanLipi"/>
+          <w:sz w:val="24"/>
+          <w:sz w:val="24"/>
+          <w:szCs w:val="32"/>
+          <w:vertAlign w:val="superscript"/>
+        </w:rPr>
+        <w:t>১</w:t>
+      </w:r>
+      <w:r>
+        <w:rPr>
+          <w:rFonts w:ascii="SolaimanLipi" w:hAnsi="SolaimanLipi" w:cs="SolaimanLipi"/>
+        </w:rPr>
+        <w:t xml:space="preserve"> গ্রহদের এই অদ্ভুত আচরণ ব্যাখ্যা করতে গিয়ে টলেমী নিয়ে আসেন মন্দবৃত্তের </w:t>
+      </w:r>
+      <w:r>
+        <w:rPr>
+          <w:rFonts w:cs="SolaimanLipi" w:ascii="SolaimanLipi" w:hAnsi="SolaimanLipi"/>
+        </w:rPr>
+        <w:t xml:space="preserve">(epicycle) </w:t>
+      </w:r>
+      <w:r>
+        <w:rPr>
+          <w:rFonts w:ascii="SolaimanLipi" w:hAnsi="SolaimanLipi" w:cs="SolaimanLipi"/>
+        </w:rPr>
+        <w:t xml:space="preserve">ধারণা। এরা হলো বৃত্তের পরিধির ওপরে কেন্দ্রবিশিষ্ট অন্য ছোট বৃত্ত। এদের মাধ্যমে গ্রহদের পেছনমুখী গতি ব্যাখ্যা করা সম্ভব হয়েছিল </w:t>
+      </w:r>
+      <w:r>
+        <w:rPr>
+          <w:rFonts w:cs="SolaimanLipi" w:ascii="SolaimanLipi" w:hAnsi="SolaimanLipi"/>
+        </w:rPr>
+        <w:t>(</w:t>
+      </w:r>
+      <w:r>
+        <w:rPr>
+          <w:rFonts w:ascii="SolaimanLipi" w:hAnsi="SolaimanLipi" w:cs="SolaimanLipi"/>
+        </w:rPr>
+        <w:t>চিত্র ১৯</w:t>
+      </w:r>
+      <w:r>
+        <w:rPr>
+          <w:rFonts w:cs="SolaimanLipi" w:ascii="SolaimanLipi" w:hAnsi="SolaimanLipi"/>
+        </w:rPr>
+        <w:t>)</w:t>
+      </w:r>
+      <w:r>
+        <w:rPr>
+          <w:rFonts w:ascii="SolaimanLipi" w:hAnsi="SolaimanLipi" w:cs="SolaimanLipi"/>
+        </w:rPr>
+        <w:t xml:space="preserve">। </w:t>
+      </w:r>
+    </w:p>
+    <w:p>
+      <w:pPr>
+        <w:pStyle w:val="Normal"/>
+        <w:widowControl/>
+        <w:bidi w:val="0"/>
+        <w:ind w:hanging="0" w:start="0" w:end="0"/>
+        <w:jc w:val="start"/>
+        <w:rPr>
+          <w:rFonts w:ascii="SolaimanLipi" w:hAnsi="SolaimanLipi" w:cs="SolaimanLipi"/>
+        </w:rPr>
+      </w:pPr>
+      <w:r>
+        <w:rPr>
+          <w:rFonts w:cs="SolaimanLipi" w:ascii="SolaimanLipi" w:hAnsi="SolaimanLipi"/>
+        </w:rPr>
+      </w:r>
+    </w:p>
+    <w:p>
+      <w:pPr>
+        <w:pStyle w:val="Normal"/>
+        <w:widowControl/>
+        <w:bidi w:val="0"/>
+        <w:ind w:hanging="0" w:start="0" w:end="0"/>
+        <w:jc w:val="start"/>
+        <w:rPr>
+          <w:rFonts w:ascii="SolaimanLipi" w:hAnsi="SolaimanLipi" w:cs="SolaimanLipi"/>
+        </w:rPr>
+      </w:pPr>
+      <w:r>
+        <w:rPr>
+          <w:rFonts w:ascii="SolaimanLipi" w:hAnsi="SolaimanLipi" w:cs="SolaimanLipi"/>
+        </w:rPr>
+        <w:t xml:space="preserve">কোপার্নিকাসের ভাবনার শক্তিশালী দিক ছিল এর সরলতা। কেন্দ্রে পৃথিবী ও এর চারপাশে মন্দবৃত্তে পরিপূর্ণ মহাবিশ্বের বদলে তিনি সূর্যকেই কেন্দ্রে কল্পনা করলেন। যার চারপাশে গ্রহরা ঘোরে সরল বৃত্তপথে। কক্ষপথে পৃথিবী কোনো গ্রহকে পেছনে ফেললে সে গ্রহ পেছনে চলছে বলে মনে হবে। মন্দবৃত্তের কোনো দরকার নেই। কোপার্নিকাসের চিন্তা বাকস্তব উপাত্তের সাথে পুরোপুরি মেলেনি। কক্ষপথ আসলে বৃত্তাকার নয়। তবে সূর্যকেন্দ্রিক ধারণা ছিল সঠিক। টলেমির নমুনার চেয়ে তাঁর নমুনা ছিল অনেক সরল। পৃথিবী ঘোরে সূর্যের চারদিকে। </w:t>
+      </w:r>
+      <w:r>
+        <w:rPr>
+          <w:rFonts w:ascii="SolaimanLipi" w:hAnsi="SolaimanLipi" w:cs="SolaimanLipi"/>
+          <w:i/>
+          <w:i/>
+          <w:iCs/>
+        </w:rPr>
+        <w:t>টেরা নন এস্ট সেন্ট্রা মুন্ডি</w:t>
+      </w:r>
+      <w:r>
+        <w:rPr>
+          <w:rFonts w:ascii="SolaimanLipi" w:hAnsi="SolaimanLipi" w:cs="SolaimanLipi"/>
+        </w:rPr>
+        <w:t xml:space="preserve">। </w:t>
+      </w:r>
+    </w:p>
+    <w:p>
+      <w:pPr>
+        <w:pStyle w:val="Normal"/>
+        <w:widowControl/>
+        <w:bidi w:val="0"/>
+        <w:ind w:hanging="0" w:start="0" w:end="0"/>
+        <w:jc w:val="start"/>
+        <w:rPr>
+          <w:rFonts w:ascii="SolaimanLipi" w:hAnsi="SolaimanLipi" w:cs="SolaimanLipi"/>
+        </w:rPr>
+      </w:pPr>
+      <w:r>
+        <w:rPr>
+          <w:rFonts w:cs="SolaimanLipi" w:ascii="SolaimanLipi" w:hAnsi="SolaimanLipi"/>
+        </w:rPr>
+      </w:r>
+    </w:p>
+    <w:p>
+      <w:pPr>
+        <w:pStyle w:val="Normal"/>
+        <w:widowControl/>
+        <w:bidi w:val="0"/>
+        <w:ind w:hanging="0" w:start="0" w:end="0"/>
+        <w:jc w:val="start"/>
+        <w:rPr>
+          <w:rFonts w:ascii="SolaimanLipi" w:hAnsi="SolaimanLipi" w:cs="SolaimanLipi"/>
+        </w:rPr>
+      </w:pPr>
+      <w:r>
+        <w:rPr>
+          <w:rFonts w:ascii="SolaimanLipi" w:hAnsi="SolaimanLipi" w:cs="SolaimanLipi"/>
+        </w:rPr>
+        <w:t>নিকোলাস অব কিউসা ও নিকোলাস কোপার্নিকাস এরিস্টটল ও টলেমির বাদামের খোসার মহাবিশ্বকে ভেঙে দিলেন। পৃথিবী সরে গেল মহাবিশ্বের কেন্দ্রের আরামদায়ক জায়গা থেকে। মহাবিশ্বকে ঘিরে নেই কোনো খোলস। মহাবিশ্ব বিস্তৃত অসীম অবধি। আছে অসংখ্যা বিক্ষিপ্ত জগত। সবগুলোতে হয়তো আছে রহস্যময় প্রাণী। কিন্তু অন্য সৌরজগতে প্রভাব রাখতে না পারলে রোম কীভাবে একমাত্র সঠিক গির্জার দাবিদার হবে</w:t>
+      </w:r>
+      <w:r>
+        <w:rPr>
+          <w:rFonts w:cs="SolaimanLipi" w:ascii="SolaimanLipi" w:hAnsi="SolaimanLipi"/>
+        </w:rPr>
+        <w:t xml:space="preserve">? </w:t>
+      </w:r>
+      <w:r>
+        <w:rPr>
+          <w:rFonts w:ascii="SolaimanLipi" w:hAnsi="SolaimanLipi" w:cs="SolaimanLipi"/>
+        </w:rPr>
+        <w:t>অন্য গ্রহে কি তবে অন্য পোপ আছে</w:t>
+      </w:r>
+      <w:r>
+        <w:rPr>
+          <w:rFonts w:cs="SolaimanLipi" w:ascii="SolaimanLipi" w:hAnsi="SolaimanLipi"/>
+        </w:rPr>
+        <w:t xml:space="preserve">? </w:t>
+      </w:r>
+      <w:r>
+        <w:rPr>
+          <w:rFonts w:ascii="SolaimanLipi" w:hAnsi="SolaimanLipi" w:cs="SolaimanLipi"/>
+        </w:rPr>
+        <w:t xml:space="preserve">ক্যাথলিক গির্জার জন্য অসুবিধাজনক এক অবস্থা। সে অসুবিধা আরও বড় হয়েছে নিজেদের ঘরের লোকদেরই চিন্তার পরিবর্তন শুরু হওয়ার কারণে।   </w:t>
+      </w:r>
+    </w:p>
+    <w:p>
+      <w:pPr>
+        <w:pStyle w:val="Normal"/>
+        <w:widowControl/>
+        <w:bidi w:val="0"/>
+        <w:ind w:hanging="0" w:start="0" w:end="0"/>
+        <w:jc w:val="start"/>
+        <w:rPr>
+          <w:rFonts w:ascii="SolaimanLipi" w:hAnsi="SolaimanLipi" w:cs="SolaimanLipi"/>
+        </w:rPr>
+      </w:pPr>
+      <w:r>
+        <w:rPr>
+          <w:rFonts w:cs="SolaimanLipi" w:ascii="SolaimanLipi" w:hAnsi="SolaimanLipi"/>
+        </w:rPr>
+      </w:r>
+    </w:p>
+    <w:p>
+      <w:pPr>
+        <w:pStyle w:val="Normal"/>
+        <w:widowControl/>
+        <w:bidi w:val="0"/>
+        <w:ind w:hanging="0" w:start="0" w:end="0"/>
+        <w:jc w:val="start"/>
+        <w:rPr>
+          <w:rFonts w:ascii="SolaimanLipi" w:hAnsi="SolaimanLipi" w:cs="SolaimanLipi"/>
+        </w:rPr>
+      </w:pPr>
+      <w:r>
+        <w:rPr>
+          <w:rFonts w:ascii="SolaimanLipi" w:hAnsi="SolaimanLipi" w:cs="SolaimanLipi"/>
+        </w:rPr>
+        <w:t>তথ্যনির্দেশ</w:t>
+      </w:r>
+    </w:p>
+    <w:p>
+      <w:pPr>
+        <w:pStyle w:val="Normal"/>
+        <w:widowControl/>
+        <w:bidi w:val="0"/>
+        <w:ind w:hanging="0" w:start="0" w:end="0"/>
+        <w:jc w:val="start"/>
+        <w:rPr>
+          <w:rFonts w:ascii="SolaimanLipi" w:hAnsi="SolaimanLipi" w:cs="SolaimanLipi"/>
+        </w:rPr>
+      </w:pPr>
+      <w:r>
+        <w:rPr>
+          <w:rFonts w:ascii="SolaimanLipi" w:hAnsi="SolaimanLipi" w:cs="SolaimanLipi"/>
+        </w:rPr>
+        <w:t xml:space="preserve">১। গ্রহদের চলাচলের ব্যতিক্রমী আচরণের ব্যাখ্যা জানতে পড়ুন লেখকের বই </w:t>
+      </w:r>
+      <w:r>
+        <w:rPr>
+          <w:rFonts w:ascii="SolaimanLipi" w:hAnsi="SolaimanLipi" w:cs="SolaimanLipi"/>
+          <w:i/>
+          <w:i/>
+          <w:iCs/>
+        </w:rPr>
+        <w:t xml:space="preserve">মহাবিশ্বের সীমানা </w:t>
+      </w:r>
+      <w:r>
+        <w:rPr>
+          <w:rFonts w:cs="SolaimanLipi" w:ascii="SolaimanLipi" w:hAnsi="SolaimanLipi"/>
+          <w:i/>
+          <w:iCs/>
+        </w:rPr>
+        <w:t>(</w:t>
+      </w:r>
+      <w:r>
+        <w:rPr>
+          <w:rFonts w:ascii="SolaimanLipi" w:hAnsi="SolaimanLipi" w:cs="SolaimanLipi"/>
+          <w:i/>
+          <w:i/>
+          <w:iCs/>
+        </w:rPr>
+        <w:t>পৃষ্ঠা নং</w:t>
+      </w:r>
+      <w:r>
+        <w:rPr>
+          <w:rFonts w:cs="SolaimanLipi" w:ascii="SolaimanLipi" w:hAnsi="SolaimanLipi"/>
+          <w:i/>
+          <w:iCs/>
+        </w:rPr>
+        <w:t>)</w:t>
+      </w:r>
+      <w:r>
+        <w:rPr>
+          <w:rFonts w:ascii="SolaimanLipi" w:hAnsi="SolaimanLipi" w:cs="SolaimanLipi"/>
+          <w:i/>
+          <w:i/>
+          <w:iCs/>
+        </w:rPr>
+        <w:t xml:space="preserve">। </w:t>
       </w:r>
     </w:p>
     <w:sectPr>

</xml_diff>

<commit_message>
zero: ch 4 last para
</commit_message>
<xml_diff>
--- a/books/zero/04 Zero Infinite Nothing.docx
+++ b/books/zero/04 Zero Infinite Nothing.docx
@@ -3705,7 +3705,9 @@
         </w:rPr>
       </w:pPr>
       <w:r>
-        <w:rPr/>
+        <w:rPr>
+          <w:rFonts w:cs="SolaimanLipi" w:ascii="SolaimanLipi" w:hAnsi="SolaimanLipi"/>
+        </w:rPr>
       </w:r>
     </w:p>
     <w:p>
@@ -3774,7 +3776,9 @@
         </w:rPr>
       </w:pPr>
       <w:r>
-        <w:rPr/>
+        <w:rPr>
+          <w:rFonts w:cs="SolaimanLipi" w:ascii="SolaimanLipi" w:hAnsi="SolaimanLipi"/>
+        </w:rPr>
       </w:r>
     </w:p>
     <w:p>
@@ -3816,7 +3820,9 @@
         </w:rPr>
       </w:pPr>
       <w:r>
-        <w:rPr/>
+        <w:rPr>
+          <w:rFonts w:cs="SolaimanLipi" w:ascii="SolaimanLipi" w:hAnsi="SolaimanLipi"/>
+        </w:rPr>
       </w:r>
     </w:p>
     <w:p>
@@ -3897,17 +3903,21 @@
         </w:rPr>
       </w:pPr>
       <w:r>
-        <w:rPr/>
-      </w:r>
-    </w:p>
-    <w:p>
-      <w:pPr>
-        <w:pStyle w:val="Normal"/>
-        <w:widowControl/>
-        <w:bidi w:val="0"/>
-        <w:ind w:hanging="0" w:start="0" w:end="0"/>
-        <w:jc w:val="start"/>
-        <w:rPr/>
+        <w:rPr>
+          <w:rFonts w:cs="SolaimanLipi" w:ascii="SolaimanLipi" w:hAnsi="SolaimanLipi"/>
+        </w:rPr>
+      </w:r>
+    </w:p>
+    <w:p>
+      <w:pPr>
+        <w:pStyle w:val="Normal"/>
+        <w:widowControl/>
+        <w:bidi w:val="0"/>
+        <w:ind w:hanging="0" w:start="0" w:end="0"/>
+        <w:jc w:val="start"/>
+        <w:rPr>
+          <w:rFonts w:ascii="SolaimanLipi" w:hAnsi="SolaimanLipi" w:cs="SolaimanLipi"/>
+        </w:rPr>
       </w:pPr>
       <w:r>
         <w:rPr>
@@ -3928,17 +3938,21 @@
         </w:rPr>
       </w:pPr>
       <w:r>
-        <w:rPr/>
-      </w:r>
-    </w:p>
-    <w:p>
-      <w:pPr>
-        <w:pStyle w:val="Normal"/>
-        <w:widowControl/>
-        <w:bidi w:val="0"/>
-        <w:ind w:hanging="0" w:start="0" w:end="0"/>
-        <w:jc w:val="start"/>
-        <w:rPr/>
+        <w:rPr>
+          <w:rFonts w:cs="SolaimanLipi" w:ascii="SolaimanLipi" w:hAnsi="SolaimanLipi"/>
+        </w:rPr>
+      </w:r>
+    </w:p>
+    <w:p>
+      <w:pPr>
+        <w:pStyle w:val="Normal"/>
+        <w:widowControl/>
+        <w:bidi w:val="0"/>
+        <w:ind w:hanging="0" w:start="0" w:end="0"/>
+        <w:jc w:val="start"/>
+        <w:rPr>
+          <w:rFonts w:ascii="SolaimanLipi" w:hAnsi="SolaimanLipi" w:cs="SolaimanLipi"/>
+        </w:rPr>
       </w:pPr>
       <w:r>
         <w:rPr>
@@ -4019,17 +4033,21 @@
         </w:rPr>
       </w:pPr>
       <w:r>
-        <w:rPr/>
-      </w:r>
-    </w:p>
-    <w:p>
-      <w:pPr>
-        <w:pStyle w:val="Normal"/>
-        <w:widowControl/>
-        <w:bidi w:val="0"/>
-        <w:ind w:hanging="0" w:start="0" w:end="0"/>
-        <w:jc w:val="start"/>
-        <w:rPr/>
+        <w:rPr>
+          <w:rFonts w:cs="SolaimanLipi" w:ascii="SolaimanLipi" w:hAnsi="SolaimanLipi"/>
+        </w:rPr>
+      </w:r>
+    </w:p>
+    <w:p>
+      <w:pPr>
+        <w:pStyle w:val="Normal"/>
+        <w:widowControl/>
+        <w:bidi w:val="0"/>
+        <w:ind w:hanging="0" w:start="0" w:end="0"/>
+        <w:jc w:val="start"/>
+        <w:rPr>
+          <w:rFonts w:ascii="SolaimanLipi" w:hAnsi="SolaimanLipi" w:cs="SolaimanLipi"/>
+        </w:rPr>
       </w:pPr>
       <w:r>
         <w:rPr>
@@ -4062,17 +4080,21 @@
         </w:rPr>
       </w:pPr>
       <w:r>
-        <w:rPr/>
-      </w:r>
-    </w:p>
-    <w:p>
-      <w:pPr>
-        <w:pStyle w:val="Normal"/>
-        <w:widowControl/>
-        <w:bidi w:val="0"/>
-        <w:ind w:hanging="0" w:start="0" w:end="0"/>
-        <w:jc w:val="start"/>
-        <w:rPr/>
+        <w:rPr>
+          <w:rFonts w:cs="SolaimanLipi" w:ascii="SolaimanLipi" w:hAnsi="SolaimanLipi"/>
+        </w:rPr>
+      </w:r>
+    </w:p>
+    <w:p>
+      <w:pPr>
+        <w:pStyle w:val="Normal"/>
+        <w:widowControl/>
+        <w:bidi w:val="0"/>
+        <w:ind w:hanging="0" w:start="0" w:end="0"/>
+        <w:jc w:val="start"/>
+        <w:rPr>
+          <w:rFonts w:ascii="SolaimanLipi" w:hAnsi="SolaimanLipi" w:cs="SolaimanLipi"/>
+        </w:rPr>
       </w:pPr>
       <w:r>
         <w:rPr>
@@ -4123,17 +4145,21 @@
         </w:rPr>
       </w:pPr>
       <w:r>
-        <w:rPr/>
-      </w:r>
-    </w:p>
-    <w:p>
-      <w:pPr>
-        <w:pStyle w:val="Normal"/>
-        <w:widowControl/>
-        <w:bidi w:val="0"/>
-        <w:ind w:hanging="0" w:start="0" w:end="0"/>
-        <w:jc w:val="start"/>
-        <w:rPr/>
+        <w:rPr>
+          <w:rFonts w:cs="SolaimanLipi" w:ascii="SolaimanLipi" w:hAnsi="SolaimanLipi"/>
+        </w:rPr>
+      </w:r>
+    </w:p>
+    <w:p>
+      <w:pPr>
+        <w:pStyle w:val="Normal"/>
+        <w:widowControl/>
+        <w:bidi w:val="0"/>
+        <w:ind w:hanging="0" w:start="0" w:end="0"/>
+        <w:jc w:val="start"/>
+        <w:rPr>
+          <w:rFonts w:ascii="SolaimanLipi" w:hAnsi="SolaimanLipi" w:cs="SolaimanLipi"/>
+        </w:rPr>
       </w:pPr>
       <w:r>
         <w:rPr>
@@ -4202,17 +4228,21 @@
         </w:rPr>
       </w:pPr>
       <w:r>
-        <w:rPr/>
-      </w:r>
-    </w:p>
-    <w:p>
-      <w:pPr>
-        <w:pStyle w:val="Normal"/>
-        <w:widowControl/>
-        <w:bidi w:val="0"/>
-        <w:ind w:hanging="0" w:start="0" w:end="0"/>
-        <w:jc w:val="start"/>
-        <w:rPr/>
+        <w:rPr>
+          <w:rFonts w:cs="SolaimanLipi" w:ascii="SolaimanLipi" w:hAnsi="SolaimanLipi"/>
+        </w:rPr>
+      </w:r>
+    </w:p>
+    <w:p>
+      <w:pPr>
+        <w:pStyle w:val="Normal"/>
+        <w:widowControl/>
+        <w:bidi w:val="0"/>
+        <w:ind w:hanging="0" w:start="0" w:end="0"/>
+        <w:jc w:val="start"/>
+        <w:rPr>
+          <w:rFonts w:ascii="SolaimanLipi" w:hAnsi="SolaimanLipi" w:cs="SolaimanLipi"/>
+        </w:rPr>
       </w:pPr>
       <w:r>
         <w:rPr>
@@ -4264,7 +4294,9 @@
         <w:bidi w:val="0"/>
         <w:ind w:hanging="0" w:start="0" w:end="0"/>
         <w:jc w:val="start"/>
-        <w:rPr/>
+        <w:rPr>
+          <w:rFonts w:ascii="SolaimanLipi" w:hAnsi="SolaimanLipi" w:cs="SolaimanLipi"/>
+        </w:rPr>
       </w:pPr>
       <w:r>
         <w:rPr>
@@ -4316,7 +4348,9 @@
         <w:bidi w:val="0"/>
         <w:ind w:hanging="0" w:start="0" w:end="0"/>
         <w:jc w:val="start"/>
-        <w:rPr/>
+        <w:rPr>
+          <w:rFonts w:ascii="SolaimanLipi" w:hAnsi="SolaimanLipi" w:cs="SolaimanLipi"/>
+        </w:rPr>
       </w:pPr>
       <w:r>
         <w:rPr>
@@ -4349,17 +4383,21 @@
         </w:rPr>
       </w:pPr>
       <w:r>
-        <w:rPr/>
-      </w:r>
-    </w:p>
-    <w:p>
-      <w:pPr>
-        <w:pStyle w:val="Normal"/>
-        <w:widowControl/>
-        <w:bidi w:val="0"/>
-        <w:ind w:hanging="0" w:start="0" w:end="0"/>
-        <w:jc w:val="start"/>
-        <w:rPr/>
+        <w:rPr>
+          <w:rFonts w:cs="SolaimanLipi" w:ascii="SolaimanLipi" w:hAnsi="SolaimanLipi"/>
+        </w:rPr>
+      </w:r>
+    </w:p>
+    <w:p>
+      <w:pPr>
+        <w:pStyle w:val="Normal"/>
+        <w:widowControl/>
+        <w:bidi w:val="0"/>
+        <w:ind w:hanging="0" w:start="0" w:end="0"/>
+        <w:jc w:val="start"/>
+        <w:rPr>
+          <w:rFonts w:ascii="SolaimanLipi" w:hAnsi="SolaimanLipi" w:cs="SolaimanLipi"/>
+        </w:rPr>
       </w:pPr>
       <w:r>
         <w:rPr>
@@ -4375,7 +4413,9 @@
         <w:bidi w:val="0"/>
         <w:ind w:hanging="0" w:start="0" w:end="0"/>
         <w:jc w:val="start"/>
-        <w:rPr/>
+        <w:rPr>
+          <w:rFonts w:ascii="SolaimanLipi" w:hAnsi="SolaimanLipi" w:cs="SolaimanLipi"/>
+        </w:rPr>
       </w:pPr>
       <w:r>
         <w:rPr>
@@ -4396,17 +4436,21 @@
         </w:rPr>
       </w:pPr>
       <w:r>
-        <w:rPr/>
-      </w:r>
-    </w:p>
-    <w:p>
-      <w:pPr>
-        <w:pStyle w:val="Normal"/>
-        <w:widowControl/>
-        <w:bidi w:val="0"/>
-        <w:ind w:hanging="0" w:start="0" w:end="0"/>
-        <w:jc w:val="start"/>
-        <w:rPr/>
+        <w:rPr>
+          <w:rFonts w:cs="SolaimanLipi" w:ascii="SolaimanLipi" w:hAnsi="SolaimanLipi"/>
+        </w:rPr>
+      </w:r>
+    </w:p>
+    <w:p>
+      <w:pPr>
+        <w:pStyle w:val="Normal"/>
+        <w:widowControl/>
+        <w:bidi w:val="0"/>
+        <w:ind w:hanging="0" w:start="0" w:end="0"/>
+        <w:jc w:val="start"/>
+        <w:rPr>
+          <w:rFonts w:ascii="SolaimanLipi" w:hAnsi="SolaimanLipi" w:cs="SolaimanLipi"/>
+        </w:rPr>
       </w:pPr>
       <w:r>
         <w:rPr>
@@ -4458,7 +4502,9 @@
         <w:bidi w:val="0"/>
         <w:ind w:hanging="0" w:start="0" w:end="0"/>
         <w:jc w:val="start"/>
-        <w:rPr/>
+        <w:rPr>
+          <w:rFonts w:ascii="SolaimanLipi" w:hAnsi="SolaimanLipi" w:cs="SolaimanLipi"/>
+        </w:rPr>
       </w:pPr>
       <w:r>
         <w:rPr>
@@ -4582,7 +4628,9 @@
         <w:bidi w:val="0"/>
         <w:ind w:hanging="0" w:start="0" w:end="0"/>
         <w:jc w:val="start"/>
-        <w:rPr/>
+        <w:rPr>
+          <w:rFonts w:ascii="SolaimanLipi" w:hAnsi="SolaimanLipi" w:cs="SolaimanLipi"/>
+        </w:rPr>
       </w:pPr>
       <w:r>
         <w:rPr>
@@ -4657,17 +4705,21 @@
         </w:rPr>
       </w:pPr>
       <w:r>
-        <w:rPr/>
-      </w:r>
-    </w:p>
-    <w:p>
-      <w:pPr>
-        <w:pStyle w:val="Normal"/>
-        <w:widowControl/>
-        <w:bidi w:val="0"/>
-        <w:ind w:hanging="0" w:start="0" w:end="0"/>
-        <w:jc w:val="start"/>
-        <w:rPr/>
+        <w:rPr>
+          <w:rFonts w:cs="SolaimanLipi" w:ascii="SolaimanLipi" w:hAnsi="SolaimanLipi"/>
+        </w:rPr>
+      </w:r>
+    </w:p>
+    <w:p>
+      <w:pPr>
+        <w:pStyle w:val="Normal"/>
+        <w:widowControl/>
+        <w:bidi w:val="0"/>
+        <w:ind w:hanging="0" w:start="0" w:end="0"/>
+        <w:jc w:val="start"/>
+        <w:rPr>
+          <w:rFonts w:ascii="SolaimanLipi" w:hAnsi="SolaimanLipi" w:cs="SolaimanLipi"/>
+        </w:rPr>
       </w:pPr>
       <w:r>
         <w:rPr>
@@ -4712,33 +4764,421 @@
         </w:rPr>
       </w:pPr>
       <w:r>
-        <w:rPr/>
-      </w:r>
-    </w:p>
-    <w:p>
-      <w:pPr>
-        <w:pStyle w:val="Normal"/>
-        <w:widowControl/>
-        <w:bidi w:val="0"/>
-        <w:ind w:hanging="0" w:start="0" w:end="0"/>
-        <w:jc w:val="start"/>
-        <w:rPr/>
-      </w:pPr>
-      <w:r>
-        <w:rPr>
-          <w:rFonts w:ascii="SolaimanLipi" w:hAnsi="SolaimanLipi" w:cs="SolaimanLipi"/>
-        </w:rPr>
-        <w:t xml:space="preserve">প্যাসকেলের বাজিও এই খেলার মতোই। পার্থক্য হলো এখানে দুই খামের বদলে আছে খৃষ্টান ও নাস্তিক।        </w:t>
-      </w:r>
-    </w:p>
-    <w:p>
-      <w:pPr>
-        <w:pStyle w:val="Normal"/>
-        <w:widowControl/>
-        <w:bidi w:val="0"/>
-        <w:ind w:hanging="0" w:start="0" w:end="0"/>
-        <w:jc w:val="start"/>
-        <w:rPr/>
+        <w:rPr>
+          <w:rFonts w:cs="SolaimanLipi" w:ascii="SolaimanLipi" w:hAnsi="SolaimanLipi"/>
+        </w:rPr>
+      </w:r>
+    </w:p>
+    <w:p>
+      <w:pPr>
+        <w:pStyle w:val="Normal"/>
+        <w:widowControl/>
+        <w:bidi w:val="0"/>
+        <w:ind w:hanging="0" w:start="0" w:end="0"/>
+        <w:jc w:val="start"/>
+        <w:rPr>
+          <w:rFonts w:ascii="SolaimanLipi" w:hAnsi="SolaimanLipi" w:cs="SolaimanLipi"/>
+        </w:rPr>
+      </w:pPr>
+      <w:r>
+        <w:rPr>
+          <w:rFonts w:ascii="SolaimanLipi" w:hAnsi="SolaimanLipi" w:cs="SolaimanLipi"/>
+        </w:rPr>
+        <w:t>প্যাসকেলের বাজিও এই খেলার মতোই। পার্থক্য হলো এখানে দুই খামের বদলে আছে খৃষ্টান ও নাস্তিক। আসলে প্যাসকেল শুধু খৃষ্টান মত নিয়ে হিসাব করেছিলেন। তবে যুক্তির সম্প্রসারণে নাস্তিকের বিশ্বাসও চলে আসে।</w:t>
+      </w:r>
+      <w:r>
+        <w:rPr>
+          <w:rFonts w:cs="SolaimanLipi" w:ascii="SolaimanLipi" w:hAnsi="SolaimanLipi"/>
+        </w:rPr>
+        <w:t xml:space="preserve">) </w:t>
+      </w:r>
+      <w:r>
+        <w:rPr>
+          <w:rFonts w:ascii="SolaimanLipi" w:hAnsi="SolaimanLipi" w:cs="SolaimanLipi"/>
+        </w:rPr>
+        <w:t>যুক্তির খাতিরে আপাতত ধরে নিন</w:t>
+      </w:r>
+      <w:r>
+        <w:rPr>
+          <w:rFonts w:cs="SolaimanLipi" w:ascii="SolaimanLipi" w:hAnsi="SolaimanLipi"/>
+        </w:rPr>
+        <w:t xml:space="preserve">, </w:t>
+      </w:r>
+      <w:r>
+        <w:rPr>
+          <w:rFonts w:ascii="SolaimanLipi" w:hAnsi="SolaimanLipi" w:cs="SolaimanLipi"/>
+        </w:rPr>
+        <w:t>ঈশ্বরের অস্তিত্বের সম্ভাবনা ৫০</w:t>
+      </w:r>
+      <w:r>
+        <w:rPr>
+          <w:rFonts w:cs="SolaimanLipi" w:ascii="SolaimanLipi" w:hAnsi="SolaimanLipi"/>
+        </w:rPr>
+        <w:t>-</w:t>
+      </w:r>
+      <w:r>
+        <w:rPr>
+          <w:rFonts w:ascii="SolaimanLipi" w:hAnsi="SolaimanLipi" w:cs="SolaimanLipi"/>
+        </w:rPr>
+        <w:t xml:space="preserve">৫০। </w:t>
+      </w:r>
+      <w:r>
+        <w:rPr>
+          <w:rFonts w:cs="SolaimanLipi" w:ascii="SolaimanLipi" w:hAnsi="SolaimanLipi"/>
+        </w:rPr>
+        <w:t>(</w:t>
+      </w:r>
+      <w:r>
+        <w:rPr>
+          <w:rFonts w:ascii="SolaimanLipi" w:hAnsi="SolaimanLipi" w:cs="SolaimanLipi"/>
+        </w:rPr>
+        <w:t>প্যাসকেল অবশ্য ঈশ্বর বলতে খৃষ্টানদের ঈশ্বরকেই বুঝিয়েছেন</w:t>
+      </w:r>
+      <w:r>
+        <w:rPr>
+          <w:rFonts w:cs="SolaimanLipi" w:ascii="SolaimanLipi" w:hAnsi="SolaimanLipi"/>
+        </w:rPr>
+        <w:t xml:space="preserve">) </w:t>
+      </w:r>
+      <w:r>
+        <w:rPr>
+          <w:rFonts w:ascii="SolaimanLipi" w:hAnsi="SolaimanLipi" w:cs="SolaimanLipi"/>
+        </w:rPr>
+        <w:t>এখন</w:t>
+      </w:r>
+      <w:r>
+        <w:rPr>
+          <w:rFonts w:cs="SolaimanLipi" w:ascii="SolaimanLipi" w:hAnsi="SolaimanLipi"/>
+        </w:rPr>
+        <w:t xml:space="preserve">, </w:t>
+      </w:r>
+      <w:r>
+        <w:rPr>
+          <w:rFonts w:ascii="SolaimanLipi" w:hAnsi="SolaimanLipi" w:cs="SolaimanLipi"/>
+        </w:rPr>
+        <w:t>খৃষ্টীয় খাম নেওয়া নিষ্ঠাবান খৃষ্টান হওয়ার পথ বেছে নেওয়া। এ পথ বেছে নিলে দুটো সম্ভাবনা থাকে। ধরুন</w:t>
+      </w:r>
+      <w:r>
+        <w:rPr>
+          <w:rFonts w:cs="SolaimanLipi" w:ascii="SolaimanLipi" w:hAnsi="SolaimanLipi"/>
+        </w:rPr>
+        <w:t xml:space="preserve">, </w:t>
+      </w:r>
+      <w:r>
+        <w:rPr>
+          <w:rFonts w:ascii="SolaimanLipi" w:hAnsi="SolaimanLipi" w:cs="SolaimanLipi"/>
+        </w:rPr>
+        <w:t>একজন মানুষ অনুগত খৃষ্টান হয়ে জীবনধারণ করল। পরে দেখা গেল ঈশ্বর বলতে কেউ নেই। তাহলে মানুষটা মৃত্যুর সাথে সাথে শূন্যতার গহীনে হারিয়ে যাবে। কিন্তু ঈশ্বর থেকে থাকলে সে স্বর্গে যাবে। ভোগ করবে অনন্তকালীন সুখ</w:t>
+      </w:r>
+      <w:r>
+        <w:rPr>
+          <w:rFonts w:cs="SolaimanLipi" w:ascii="SolaimanLipi" w:hAnsi="SolaimanLipi"/>
+        </w:rPr>
+        <w:t xml:space="preserve">: </w:t>
+      </w:r>
+      <w:r>
+        <w:rPr>
+          <w:rFonts w:ascii="SolaimanLipi" w:hAnsi="SolaimanLipi" w:cs="SolaimanLipi"/>
+        </w:rPr>
+        <w:t>অসীম। তাহলে খৃষ্টানের জন্য প্রত্যাশিত মান হবে</w:t>
+      </w:r>
+      <w:r>
+        <w:rPr>
+          <w:rFonts w:cs="SolaimanLipi" w:ascii="SolaimanLipi" w:hAnsi="SolaimanLipi"/>
+        </w:rPr>
+        <w:t>:</w:t>
+      </w:r>
+    </w:p>
+    <w:p>
+      <w:pPr>
+        <w:pStyle w:val="Normal"/>
+        <w:widowControl/>
+        <w:bidi w:val="0"/>
+        <w:ind w:hanging="0" w:start="0" w:end="0"/>
+        <w:jc w:val="start"/>
+        <w:rPr>
+          <w:rFonts w:ascii="SolaimanLipi" w:hAnsi="SolaimanLipi" w:cs="SolaimanLipi"/>
+        </w:rPr>
+      </w:pPr>
+      <w:r>
+        <w:rPr>
+          <w:rFonts w:cs="SolaimanLipi" w:ascii="SolaimanLipi" w:hAnsi="SolaimanLipi"/>
+        </w:rPr>
+      </w:r>
+    </w:p>
+    <w:p>
+      <w:pPr>
+        <w:pStyle w:val="Normal"/>
+        <w:widowControl/>
+        <w:bidi w:val="0"/>
+        <w:ind w:hanging="0" w:start="0" w:end="0"/>
+        <w:jc w:val="start"/>
+        <w:rPr>
+          <w:rFonts w:ascii="SolaimanLipi" w:hAnsi="SolaimanLipi" w:cs="SolaimanLipi"/>
+        </w:rPr>
+      </w:pPr>
+      <w:r>
+        <w:rPr>
+          <w:rFonts w:ascii="SolaimanLipi" w:hAnsi="SolaimanLipi" w:cs="SolaimanLipi"/>
+        </w:rPr>
+        <w:t>শূন্যতায় হারানোর সম্ভাবনা ১</w:t>
+      </w:r>
+      <w:r>
+        <w:rPr>
+          <w:rFonts w:cs="SolaimanLipi" w:ascii="SolaimanLipi" w:hAnsi="SolaimanLipi"/>
+        </w:rPr>
+        <w:t>/</w:t>
+      </w:r>
+      <w:r>
+        <w:rPr>
+          <w:rFonts w:ascii="SolaimanLipi" w:hAnsi="SolaimanLipi" w:cs="SolaimanLipi"/>
+        </w:rPr>
+        <w:t xml:space="preserve">২ </w:t>
+      </w:r>
+      <w:r>
+        <w:rPr>
+          <w:rFonts w:cs="SolaimanLipi" w:ascii="SolaimanLipi" w:hAnsi="SolaimanLipi"/>
+        </w:rPr>
+        <w:t xml:space="preserve">× </w:t>
+      </w:r>
+      <w:r>
+        <w:rPr>
+          <w:rFonts w:ascii="SolaimanLipi" w:hAnsi="SolaimanLipi" w:cs="SolaimanLipi"/>
+        </w:rPr>
+        <w:t xml:space="preserve">০ </w:t>
+      </w:r>
+      <w:r>
+        <w:rPr>
+          <w:rFonts w:cs="SolaimanLipi" w:ascii="SolaimanLipi" w:hAnsi="SolaimanLipi"/>
+        </w:rPr>
+        <w:t xml:space="preserve">= </w:t>
+      </w:r>
+      <w:r>
+        <w:rPr>
+          <w:rFonts w:ascii="SolaimanLipi" w:hAnsi="SolaimanLipi" w:cs="SolaimanLipi"/>
+        </w:rPr>
+        <w:t>০</w:t>
+      </w:r>
+    </w:p>
+    <w:p>
+      <w:pPr>
+        <w:pStyle w:val="Normal"/>
+        <w:widowControl/>
+        <w:bidi w:val="0"/>
+        <w:ind w:hanging="0" w:start="0" w:end="0"/>
+        <w:jc w:val="start"/>
+        <w:rPr>
+          <w:rFonts w:ascii="SolaimanLipi" w:hAnsi="SolaimanLipi" w:cs="SolaimanLipi"/>
+        </w:rPr>
+      </w:pPr>
+      <w:r>
+        <w:rPr>
+          <w:rFonts w:ascii="SolaimanLipi" w:hAnsi="SolaimanLipi" w:cs="SolaimanLipi"/>
+        </w:rPr>
+        <w:t>স্বর্গে যাওয়ার সম্ভাবনা ১</w:t>
+      </w:r>
+      <w:r>
+        <w:rPr>
+          <w:rFonts w:cs="SolaimanLipi" w:ascii="SolaimanLipi" w:hAnsi="SolaimanLipi"/>
+        </w:rPr>
+        <w:t>/</w:t>
+      </w:r>
+      <w:r>
+        <w:rPr>
+          <w:rFonts w:ascii="SolaimanLipi" w:hAnsi="SolaimanLipi" w:cs="SolaimanLipi"/>
+        </w:rPr>
+        <w:t xml:space="preserve">২ </w:t>
+      </w:r>
+      <w:r>
+        <w:rPr>
+          <w:rFonts w:cs="SolaimanLipi" w:ascii="SolaimanLipi" w:hAnsi="SolaimanLipi"/>
+        </w:rPr>
+        <w:t xml:space="preserve">× </w:t>
+      </w:r>
+      <w:r>
+        <w:rPr>
+          <w:rFonts w:ascii="SolaimanLipi" w:hAnsi="SolaimanLipi" w:cs="SolaimanLipi"/>
+        </w:rPr>
+        <w:t xml:space="preserve">অসীম </w:t>
+      </w:r>
+      <w:r>
+        <w:rPr>
+          <w:rFonts w:cs="SolaimanLipi" w:ascii="SolaimanLipi" w:hAnsi="SolaimanLipi"/>
+        </w:rPr>
+        <w:t xml:space="preserve">(∞) = ∞ </w:t>
+      </w:r>
+    </w:p>
+    <w:p>
+      <w:pPr>
+        <w:pStyle w:val="Normal"/>
+        <w:widowControl/>
+        <w:bidi w:val="0"/>
+        <w:ind w:hanging="0" w:start="0" w:end="0"/>
+        <w:jc w:val="start"/>
+        <w:rPr>
+          <w:rFonts w:ascii="SolaimanLipi" w:hAnsi="SolaimanLipi" w:cs="SolaimanLipi"/>
+        </w:rPr>
+      </w:pPr>
+      <w:r>
+        <w:rPr>
+          <w:rFonts w:ascii="SolaimanLipi" w:hAnsi="SolaimanLipi" w:cs="SolaimanLipi"/>
+        </w:rPr>
+        <w:t xml:space="preserve">প্রত্যাশিত মান </w:t>
+      </w:r>
+      <w:r>
+        <w:rPr>
+          <w:rFonts w:cs="SolaimanLipi" w:ascii="SolaimanLipi" w:hAnsi="SolaimanLipi"/>
+        </w:rPr>
+        <w:t xml:space="preserve">= ∞ </w:t>
+      </w:r>
+    </w:p>
+    <w:p>
+      <w:pPr>
+        <w:pStyle w:val="Normal"/>
+        <w:widowControl/>
+        <w:bidi w:val="0"/>
+        <w:ind w:hanging="0" w:start="0" w:end="0"/>
+        <w:jc w:val="start"/>
+        <w:rPr>
+          <w:rFonts w:ascii="SolaimanLipi" w:hAnsi="SolaimanLipi" w:cs="SolaimanLipi"/>
+        </w:rPr>
+      </w:pPr>
+      <w:r>
+        <w:rPr>
+          <w:rFonts w:cs="SolaimanLipi" w:ascii="SolaimanLipi" w:hAnsi="SolaimanLipi"/>
+        </w:rPr>
+      </w:r>
+    </w:p>
+    <w:p>
+      <w:pPr>
+        <w:pStyle w:val="Normal"/>
+        <w:widowControl/>
+        <w:bidi w:val="0"/>
+        <w:ind w:hanging="0" w:start="0" w:end="0"/>
+        <w:jc w:val="start"/>
+        <w:rPr>
+          <w:rFonts w:ascii="SolaimanLipi" w:hAnsi="SolaimanLipi" w:cs="SolaimanLipi"/>
+        </w:rPr>
+      </w:pPr>
+      <w:r>
+        <w:rPr>
+          <w:rFonts w:ascii="SolaimanLipi" w:hAnsi="SolaimanLipi" w:cs="SolaimanLipi"/>
+        </w:rPr>
+        <w:t>আর যাই হোক</w:t>
+      </w:r>
+      <w:r>
+        <w:rPr>
+          <w:rFonts w:cs="SolaimanLipi" w:ascii="SolaimanLipi" w:hAnsi="SolaimanLipi"/>
+        </w:rPr>
+        <w:t xml:space="preserve">, </w:t>
+      </w:r>
+      <w:r>
+        <w:rPr>
+          <w:rFonts w:ascii="SolaimanLipi" w:hAnsi="SolaimanLipi" w:cs="SolaimanLipi"/>
+        </w:rPr>
+        <w:t xml:space="preserve">অসীমের </w:t>
+      </w:r>
+      <w:r>
+        <w:rPr>
+          <w:rFonts w:cs="SolaimanLipi" w:ascii="SolaimanLipi" w:hAnsi="SolaimanLipi"/>
+        </w:rPr>
+        <w:t xml:space="preserve">(∞) </w:t>
+      </w:r>
+      <w:r>
+        <w:rPr>
+          <w:rFonts w:ascii="SolaimanLipi" w:hAnsi="SolaimanLipi" w:cs="SolaimanLipi"/>
+        </w:rPr>
+        <w:t xml:space="preserve">অর্ধেক তো অসীমই </w:t>
+      </w:r>
+      <w:r>
+        <w:rPr>
+          <w:rFonts w:cs="SolaimanLipi" w:ascii="SolaimanLipi" w:hAnsi="SolaimanLipi"/>
+        </w:rPr>
+        <w:t>(∞)</w:t>
+      </w:r>
+      <w:r>
+        <w:rPr>
+          <w:rFonts w:ascii="SolaimanLipi" w:hAnsi="SolaimanLipi" w:cs="SolaimanLipi"/>
+        </w:rPr>
+        <w:t>। অতএব</w:t>
+      </w:r>
+      <w:r>
+        <w:rPr>
+          <w:rFonts w:cs="SolaimanLipi" w:ascii="SolaimanLipi" w:hAnsi="SolaimanLipi"/>
+        </w:rPr>
+        <w:t xml:space="preserve">, </w:t>
+      </w:r>
+      <w:r>
+        <w:rPr>
+          <w:rFonts w:ascii="SolaimanLipi" w:hAnsi="SolaimanLipi" w:cs="SolaimanLipi"/>
+        </w:rPr>
+        <w:t>খৃষ্টান হওয়ার লাভ অসীম। এখন</w:t>
+      </w:r>
+      <w:r>
+        <w:rPr>
+          <w:rFonts w:cs="SolaimanLipi" w:ascii="SolaimanLipi" w:hAnsi="SolaimanLipi"/>
+        </w:rPr>
+        <w:t xml:space="preserve">, </w:t>
+      </w:r>
+      <w:r>
+        <w:rPr>
+          <w:rFonts w:ascii="SolaimanLipi" w:hAnsi="SolaimanLipi" w:cs="SolaimanLipi"/>
+        </w:rPr>
+        <w:t>নাস্তিক হলে কী হবে</w:t>
+      </w:r>
+      <w:r>
+        <w:rPr>
+          <w:rFonts w:cs="SolaimanLipi" w:ascii="SolaimanLipi" w:hAnsi="SolaimanLipi"/>
+        </w:rPr>
+        <w:t xml:space="preserve">? </w:t>
+      </w:r>
+      <w:r>
+        <w:rPr>
+          <w:rFonts w:ascii="SolaimanLipi" w:hAnsi="SolaimanLipi" w:cs="SolaimanLipi"/>
+        </w:rPr>
+        <w:t xml:space="preserve">নাস্তিক সঠিক হলে ঈশ্বরের অস্তিত্ব নেই। মত সত্য বলে প্রমাণিত হলেও তাতে কোনো লাভ নেই। ঈশ্বর নেই মানে স্বর্গও নেই। কিন্তু মত ভুল প্রমাণ হলে এবং গ ঈশ্বর থেকে থাকলে সে অনন্তকাল নরকে থাকবে </w:t>
+      </w:r>
+      <w:r>
+        <w:rPr>
+          <w:rFonts w:cs="SolaimanLipi" w:ascii="SolaimanLipi" w:hAnsi="SolaimanLipi"/>
+        </w:rPr>
+        <w:t>(</w:t>
+      </w:r>
+      <w:r>
+        <w:rPr>
+          <w:rFonts w:ascii="SolaimanLipi" w:hAnsi="SolaimanLipi" w:cs="SolaimanLipi"/>
+        </w:rPr>
+        <w:t>ঋণাত্মক অসীম</w:t>
+      </w:r>
+      <w:r>
+        <w:rPr>
+          <w:rFonts w:cs="SolaimanLipi" w:ascii="SolaimanLipi" w:hAnsi="SolaimanLipi"/>
+        </w:rPr>
+        <w:t>)</w:t>
+      </w:r>
+      <w:r>
+        <w:rPr>
+          <w:rFonts w:ascii="SolaimanLipi" w:hAnsi="SolaimanLipi" w:cs="SolaimanLipi"/>
+        </w:rPr>
+        <w:t>। অতএব নাস্তিকের জন্য প্রত্যাশিত মান হবে</w:t>
+      </w:r>
+      <w:r>
+        <w:rPr>
+          <w:rFonts w:cs="SolaimanLipi" w:ascii="SolaimanLipi" w:hAnsi="SolaimanLipi"/>
+        </w:rPr>
+        <w:t xml:space="preserve">:            </w:t>
+      </w:r>
+    </w:p>
+    <w:p>
+      <w:pPr>
+        <w:pStyle w:val="Normal"/>
+        <w:widowControl/>
+        <w:bidi w:val="0"/>
+        <w:ind w:hanging="0" w:start="0" w:end="0"/>
+        <w:jc w:val="start"/>
+        <w:rPr>
+          <w:rFonts w:ascii="SolaimanLipi" w:hAnsi="SolaimanLipi" w:cs="SolaimanLipi"/>
+        </w:rPr>
       </w:pPr>
       <w:r>
         <w:rPr>
@@ -4760,9 +5200,432 @@
       </w:pPr>
       <w:r>
         <w:rPr>
-          <w:rFonts w:cs="SolaimanLipi" w:ascii="SolaimanLipi" w:hAnsi="SolaimanLipi"/>
-        </w:rPr>
-        <w:t xml:space="preserve">    </w:t>
+          <w:rFonts w:ascii="SolaimanLipi" w:hAnsi="SolaimanLipi" w:cs="SolaimanLipi"/>
+        </w:rPr>
+        <w:t>শূন্যতায় হারানোর সম্ভাবনা ১</w:t>
+      </w:r>
+      <w:r>
+        <w:rPr>
+          <w:rFonts w:cs="SolaimanLipi" w:ascii="SolaimanLipi" w:hAnsi="SolaimanLipi"/>
+        </w:rPr>
+        <w:t>/</w:t>
+      </w:r>
+      <w:r>
+        <w:rPr>
+          <w:rFonts w:ascii="SolaimanLipi" w:hAnsi="SolaimanLipi" w:cs="SolaimanLipi"/>
+        </w:rPr>
+        <w:t xml:space="preserve">২ </w:t>
+      </w:r>
+      <w:r>
+        <w:rPr>
+          <w:rFonts w:cs="SolaimanLipi" w:ascii="SolaimanLipi" w:hAnsi="SolaimanLipi"/>
+        </w:rPr>
+        <w:t xml:space="preserve">× </w:t>
+      </w:r>
+      <w:r>
+        <w:rPr>
+          <w:rFonts w:ascii="SolaimanLipi" w:hAnsi="SolaimanLipi" w:cs="SolaimanLipi"/>
+        </w:rPr>
+        <w:t xml:space="preserve">০ </w:t>
+      </w:r>
+      <w:r>
+        <w:rPr>
+          <w:rFonts w:cs="SolaimanLipi" w:ascii="SolaimanLipi" w:hAnsi="SolaimanLipi"/>
+        </w:rPr>
+        <w:t xml:space="preserve">= </w:t>
+      </w:r>
+      <w:r>
+        <w:rPr>
+          <w:rFonts w:ascii="SolaimanLipi" w:hAnsi="SolaimanLipi" w:cs="SolaimanLipi"/>
+        </w:rPr>
+        <w:t>০</w:t>
+      </w:r>
+    </w:p>
+    <w:p>
+      <w:pPr>
+        <w:pStyle w:val="Normal"/>
+        <w:widowControl/>
+        <w:bidi w:val="0"/>
+        <w:ind w:hanging="0" w:start="0" w:end="0"/>
+        <w:jc w:val="start"/>
+        <w:rPr>
+          <w:rFonts w:ascii="SolaimanLipi" w:hAnsi="SolaimanLipi" w:cs="SolaimanLipi"/>
+        </w:rPr>
+      </w:pPr>
+      <w:r>
+        <w:rPr>
+          <w:rFonts w:ascii="SolaimanLipi" w:hAnsi="SolaimanLipi" w:cs="SolaimanLipi"/>
+        </w:rPr>
+        <w:t>নরকে যাওয়ার সম্ভাবনা ১</w:t>
+      </w:r>
+      <w:r>
+        <w:rPr>
+          <w:rFonts w:cs="SolaimanLipi" w:ascii="SolaimanLipi" w:hAnsi="SolaimanLipi"/>
+        </w:rPr>
+        <w:t>/</w:t>
+      </w:r>
+      <w:r>
+        <w:rPr>
+          <w:rFonts w:ascii="SolaimanLipi" w:hAnsi="SolaimanLipi" w:cs="SolaimanLipi"/>
+        </w:rPr>
+        <w:t xml:space="preserve">২ </w:t>
+      </w:r>
+      <w:r>
+        <w:rPr>
+          <w:rFonts w:cs="SolaimanLipi" w:ascii="SolaimanLipi" w:hAnsi="SolaimanLipi"/>
+        </w:rPr>
+        <w:t xml:space="preserve">× </w:t>
+      </w:r>
+      <w:r>
+        <w:rPr>
+          <w:rFonts w:ascii="SolaimanLipi" w:hAnsi="SolaimanLipi" w:cs="SolaimanLipi"/>
+        </w:rPr>
+        <w:t xml:space="preserve">অসীম </w:t>
+      </w:r>
+      <w:r>
+        <w:rPr>
+          <w:rFonts w:cs="SolaimanLipi" w:ascii="SolaimanLipi" w:hAnsi="SolaimanLipi"/>
+        </w:rPr>
+        <w:t xml:space="preserve">(-∞) = -∞ </w:t>
+      </w:r>
+    </w:p>
+    <w:p>
+      <w:pPr>
+        <w:pStyle w:val="Normal"/>
+        <w:widowControl/>
+        <w:bidi w:val="0"/>
+        <w:ind w:hanging="0" w:start="0" w:end="0"/>
+        <w:jc w:val="start"/>
+        <w:rPr>
+          <w:rFonts w:ascii="SolaimanLipi" w:hAnsi="SolaimanLipi" w:cs="SolaimanLipi"/>
+        </w:rPr>
+      </w:pPr>
+      <w:r>
+        <w:rPr>
+          <w:rFonts w:ascii="SolaimanLipi" w:hAnsi="SolaimanLipi" w:cs="SolaimanLipi"/>
+        </w:rPr>
+        <w:t xml:space="preserve">প্রত্যাশিত মান </w:t>
+      </w:r>
+      <w:r>
+        <w:rPr>
+          <w:rFonts w:cs="SolaimanLipi" w:ascii="SolaimanLipi" w:hAnsi="SolaimanLipi"/>
+        </w:rPr>
+        <w:t>= -∞</w:t>
+      </w:r>
+    </w:p>
+    <w:p>
+      <w:pPr>
+        <w:pStyle w:val="Normal"/>
+        <w:widowControl/>
+        <w:bidi w:val="0"/>
+        <w:ind w:hanging="0" w:start="0" w:end="0"/>
+        <w:jc w:val="start"/>
+        <w:rPr>
+          <w:rFonts w:ascii="SolaimanLipi" w:hAnsi="SolaimanLipi" w:cs="SolaimanLipi"/>
+        </w:rPr>
+      </w:pPr>
+      <w:r>
+        <w:rPr>
+          <w:rFonts w:cs="SolaimanLipi" w:ascii="SolaimanLipi" w:hAnsi="SolaimanLipi"/>
+        </w:rPr>
+      </w:r>
+    </w:p>
+    <w:p>
+      <w:pPr>
+        <w:pStyle w:val="Normal"/>
+        <w:widowControl/>
+        <w:bidi w:val="0"/>
+        <w:ind w:hanging="0" w:start="0" w:end="0"/>
+        <w:jc w:val="start"/>
+        <w:rPr>
+          <w:rFonts w:ascii="SolaimanLipi" w:hAnsi="SolaimanLipi" w:cs="SolaimanLipi"/>
+        </w:rPr>
+      </w:pPr>
+      <w:r>
+        <w:rPr>
+          <w:rFonts w:ascii="SolaimanLipi" w:hAnsi="SolaimanLipi" w:cs="SolaimanLipi"/>
+        </w:rPr>
+        <w:t>মানে ঋণাত্মক অসীম। এর চেয়ে খারাপ কিছু হতেই পারে না। প্যাসকেলের যুক্তিতে</w:t>
+      </w:r>
+      <w:r>
+        <w:rPr>
+          <w:rFonts w:cs="SolaimanLipi" w:ascii="SolaimanLipi" w:hAnsi="SolaimanLipi"/>
+        </w:rPr>
+        <w:t xml:space="preserve">, </w:t>
+      </w:r>
+      <w:r>
+        <w:rPr>
+          <w:rFonts w:ascii="SolaimanLipi" w:hAnsi="SolaimanLipi" w:cs="SolaimanLipi"/>
+        </w:rPr>
+        <w:t xml:space="preserve">একজন জ্ঞানী মানুষ নাস্তিক না হয়ে অবশ্যই খৃষ্টান হবে। </w:t>
+      </w:r>
+    </w:p>
+    <w:p>
+      <w:pPr>
+        <w:pStyle w:val="Normal"/>
+        <w:widowControl/>
+        <w:bidi w:val="0"/>
+        <w:ind w:hanging="0" w:start="0" w:end="0"/>
+        <w:jc w:val="start"/>
+        <w:rPr>
+          <w:rFonts w:ascii="SolaimanLipi" w:hAnsi="SolaimanLipi" w:cs="SolaimanLipi"/>
+        </w:rPr>
+      </w:pPr>
+      <w:r>
+        <w:rPr>
+          <w:rFonts w:cs="SolaimanLipi" w:ascii="SolaimanLipi" w:hAnsi="SolaimanLipi"/>
+        </w:rPr>
+      </w:r>
+    </w:p>
+    <w:p>
+      <w:pPr>
+        <w:pStyle w:val="Normal"/>
+        <w:widowControl/>
+        <w:bidi w:val="0"/>
+        <w:ind w:hanging="0" w:start="0" w:end="0"/>
+        <w:jc w:val="start"/>
+        <w:rPr>
+          <w:rFonts w:ascii="SolaimanLipi" w:hAnsi="SolaimanLipi" w:cs="SolaimanLipi"/>
+        </w:rPr>
+      </w:pPr>
+      <w:r>
+        <w:rPr>
+          <w:rFonts w:ascii="SolaimanLipi" w:hAnsi="SolaimanLipi" w:cs="SolaimanLipi"/>
+        </w:rPr>
+        <w:t>তবে এখানে আমরা ধরে নিয়েছি</w:t>
+      </w:r>
+      <w:r>
+        <w:rPr>
+          <w:rFonts w:cs="SolaimanLipi" w:ascii="SolaimanLipi" w:hAnsi="SolaimanLipi"/>
+        </w:rPr>
+        <w:t xml:space="preserve">, </w:t>
+      </w:r>
+      <w:r>
+        <w:rPr>
+          <w:rFonts w:ascii="SolaimanLipi" w:hAnsi="SolaimanLipi" w:cs="SolaimanLipi"/>
+        </w:rPr>
+        <w:t>ঈশ্বরের অস্তিত্বের সম্ভাবনা ৫০</w:t>
+      </w:r>
+      <w:r>
+        <w:rPr>
+          <w:rFonts w:cs="SolaimanLipi" w:ascii="SolaimanLipi" w:hAnsi="SolaimanLipi"/>
+        </w:rPr>
+        <w:t>-</w:t>
+      </w:r>
+      <w:r>
+        <w:rPr>
+          <w:rFonts w:ascii="SolaimanLipi" w:hAnsi="SolaimanLipi" w:cs="SolaimanLipi"/>
+        </w:rPr>
+        <w:t>৫০। সম্ভাবনা যদি ১</w:t>
+      </w:r>
+      <w:r>
+        <w:rPr>
+          <w:rFonts w:cs="SolaimanLipi" w:ascii="SolaimanLipi" w:hAnsi="SolaimanLipi"/>
+        </w:rPr>
+        <w:t>/</w:t>
+      </w:r>
+      <w:r>
+        <w:rPr>
+          <w:rFonts w:ascii="SolaimanLipi" w:hAnsi="SolaimanLipi" w:cs="SolaimanLipi"/>
+        </w:rPr>
+        <w:t>১০০০ হয় তাহলে</w:t>
+      </w:r>
+      <w:r>
+        <w:rPr>
+          <w:rFonts w:cs="SolaimanLipi" w:ascii="SolaimanLipi" w:hAnsi="SolaimanLipi"/>
+        </w:rPr>
+        <w:t xml:space="preserve">? </w:t>
+      </w:r>
+      <w:r>
+        <w:rPr>
+          <w:rFonts w:ascii="SolaimanLipi" w:hAnsi="SolaimanLipi" w:cs="SolaimanLipi"/>
+        </w:rPr>
+        <w:t>সেক্ষেত্রে খৃষ্ঠান হওয়ার মান হবে</w:t>
+      </w:r>
+      <w:r>
+        <w:rPr>
+          <w:rFonts w:cs="SolaimanLipi" w:ascii="SolaimanLipi" w:hAnsi="SolaimanLipi"/>
+        </w:rPr>
+        <w:t xml:space="preserve">: </w:t>
+      </w:r>
+    </w:p>
+    <w:p>
+      <w:pPr>
+        <w:pStyle w:val="Normal"/>
+        <w:widowControl/>
+        <w:bidi w:val="0"/>
+        <w:ind w:hanging="0" w:start="0" w:end="0"/>
+        <w:jc w:val="start"/>
+        <w:rPr>
+          <w:rFonts w:ascii="SolaimanLipi" w:hAnsi="SolaimanLipi" w:cs="SolaimanLipi"/>
+        </w:rPr>
+      </w:pPr>
+      <w:r>
+        <w:rPr>
+          <w:rFonts w:cs="SolaimanLipi" w:ascii="SolaimanLipi" w:hAnsi="SolaimanLipi"/>
+        </w:rPr>
+        <w:t xml:space="preserve">  </w:t>
+      </w:r>
+    </w:p>
+    <w:p>
+      <w:pPr>
+        <w:pStyle w:val="Normal"/>
+        <w:widowControl/>
+        <w:bidi w:val="0"/>
+        <w:ind w:hanging="0" w:start="0" w:end="0"/>
+        <w:jc w:val="start"/>
+        <w:rPr>
+          <w:rFonts w:ascii="SolaimanLipi" w:hAnsi="SolaimanLipi" w:cs="SolaimanLipi"/>
+        </w:rPr>
+      </w:pPr>
+      <w:r>
+        <w:rPr>
+          <w:rFonts w:ascii="SolaimanLipi" w:hAnsi="SolaimanLipi" w:cs="SolaimanLipi"/>
+        </w:rPr>
+        <w:t>শূন্যতায় হারানোর সম্ভাবনা ৯৯৯</w:t>
+      </w:r>
+      <w:r>
+        <w:rPr>
+          <w:rFonts w:cs="SolaimanLipi" w:ascii="SolaimanLipi" w:hAnsi="SolaimanLipi"/>
+        </w:rPr>
+        <w:t>/</w:t>
+      </w:r>
+      <w:r>
+        <w:rPr>
+          <w:rFonts w:ascii="SolaimanLipi" w:hAnsi="SolaimanLipi" w:cs="SolaimanLipi"/>
+        </w:rPr>
+        <w:t xml:space="preserve">১০০০  </w:t>
+      </w:r>
+      <w:r>
+        <w:rPr>
+          <w:rFonts w:cs="SolaimanLipi" w:ascii="SolaimanLipi" w:hAnsi="SolaimanLipi"/>
+        </w:rPr>
+        <w:t xml:space="preserve">× </w:t>
+      </w:r>
+      <w:r>
+        <w:rPr>
+          <w:rFonts w:ascii="SolaimanLipi" w:hAnsi="SolaimanLipi" w:cs="SolaimanLipi"/>
+        </w:rPr>
+        <w:t xml:space="preserve">০ </w:t>
+      </w:r>
+      <w:r>
+        <w:rPr>
+          <w:rFonts w:cs="SolaimanLipi" w:ascii="SolaimanLipi" w:hAnsi="SolaimanLipi"/>
+        </w:rPr>
+        <w:t xml:space="preserve">= </w:t>
+      </w:r>
+      <w:r>
+        <w:rPr>
+          <w:rFonts w:ascii="SolaimanLipi" w:hAnsi="SolaimanLipi" w:cs="SolaimanLipi"/>
+        </w:rPr>
+        <w:t>০</w:t>
+      </w:r>
+    </w:p>
+    <w:p>
+      <w:pPr>
+        <w:pStyle w:val="Normal"/>
+        <w:widowControl/>
+        <w:bidi w:val="0"/>
+        <w:ind w:hanging="0" w:start="0" w:end="0"/>
+        <w:jc w:val="start"/>
+        <w:rPr>
+          <w:rFonts w:ascii="SolaimanLipi" w:hAnsi="SolaimanLipi" w:cs="SolaimanLipi"/>
+        </w:rPr>
+      </w:pPr>
+      <w:r>
+        <w:rPr>
+          <w:rFonts w:ascii="SolaimanLipi" w:hAnsi="SolaimanLipi" w:cs="SolaimanLipi"/>
+        </w:rPr>
+        <w:t>স্বর্গে যাওয়ার সম্ভাবনা ১</w:t>
+      </w:r>
+      <w:r>
+        <w:rPr>
+          <w:rFonts w:cs="SolaimanLipi" w:ascii="SolaimanLipi" w:hAnsi="SolaimanLipi"/>
+        </w:rPr>
+        <w:t>/</w:t>
+      </w:r>
+      <w:r>
+        <w:rPr>
+          <w:rFonts w:ascii="SolaimanLipi" w:hAnsi="SolaimanLipi" w:cs="SolaimanLipi"/>
+        </w:rPr>
+        <w:t xml:space="preserve">১০০০ </w:t>
+      </w:r>
+      <w:r>
+        <w:rPr>
+          <w:rFonts w:cs="SolaimanLipi" w:ascii="SolaimanLipi" w:hAnsi="SolaimanLipi"/>
+        </w:rPr>
+        <w:t xml:space="preserve">× </w:t>
+      </w:r>
+      <w:r>
+        <w:rPr>
+          <w:rFonts w:ascii="SolaimanLipi" w:hAnsi="SolaimanLipi" w:cs="SolaimanLipi"/>
+        </w:rPr>
+        <w:t xml:space="preserve">অসীম </w:t>
+      </w:r>
+      <w:r>
+        <w:rPr>
+          <w:rFonts w:cs="SolaimanLipi" w:ascii="SolaimanLipi" w:hAnsi="SolaimanLipi"/>
+        </w:rPr>
+        <w:t xml:space="preserve">(∞) = ∞ </w:t>
+      </w:r>
+    </w:p>
+    <w:p>
+      <w:pPr>
+        <w:pStyle w:val="Normal"/>
+        <w:widowControl/>
+        <w:bidi w:val="0"/>
+        <w:ind w:hanging="0" w:start="0" w:end="0"/>
+        <w:jc w:val="start"/>
+        <w:rPr>
+          <w:rFonts w:ascii="SolaimanLipi" w:hAnsi="SolaimanLipi" w:cs="SolaimanLipi"/>
+        </w:rPr>
+      </w:pPr>
+      <w:r>
+        <w:rPr>
+          <w:rFonts w:ascii="SolaimanLipi" w:hAnsi="SolaimanLipi" w:cs="SolaimanLipi"/>
+        </w:rPr>
+        <w:t xml:space="preserve">প্রত্যাশিত মান </w:t>
+      </w:r>
+      <w:r>
+        <w:rPr>
+          <w:rFonts w:cs="SolaimanLipi" w:ascii="SolaimanLipi" w:hAnsi="SolaimanLipi"/>
+        </w:rPr>
+        <w:t xml:space="preserve">= ∞ </w:t>
+      </w:r>
+    </w:p>
+    <w:p>
+      <w:pPr>
+        <w:pStyle w:val="Normal"/>
+        <w:widowControl/>
+        <w:bidi w:val="0"/>
+        <w:ind w:hanging="0" w:start="0" w:end="0"/>
+        <w:jc w:val="start"/>
+        <w:rPr>
+          <w:rFonts w:ascii="SolaimanLipi" w:hAnsi="SolaimanLipi" w:cs="SolaimanLipi"/>
+        </w:rPr>
+      </w:pPr>
+      <w:r>
+        <w:rPr>
+          <w:rFonts w:cs="SolaimanLipi" w:ascii="SolaimanLipi" w:hAnsi="SolaimanLipi"/>
+        </w:rPr>
+      </w:r>
+    </w:p>
+    <w:p>
+      <w:pPr>
+        <w:pStyle w:val="Normal"/>
+        <w:widowControl/>
+        <w:bidi w:val="0"/>
+        <w:ind w:hanging="0" w:start="0" w:end="0"/>
+        <w:jc w:val="start"/>
+        <w:rPr>
+          <w:rFonts w:ascii="SolaimanLipi" w:hAnsi="SolaimanLipi" w:cs="SolaimanLipi"/>
+        </w:rPr>
+      </w:pPr>
+      <w:r>
+        <w:rPr>
+          <w:rFonts w:ascii="SolaimanLipi" w:hAnsi="SolaimanLipi" w:cs="SolaimanLipi"/>
+        </w:rPr>
+        <w:t xml:space="preserve">মান একই আছে। অসীম। আর নাস্তিকের প্রত্যাশিত মানও এখনও ঋণাত্মক অসীম। এক্ষেত্রে খৃষ্টান হয়ে থাকাই বেহসি সুবিধাজনক।  </w:t>
       </w:r>
     </w:p>
     <w:p>

</xml_diff>

<commit_message>
zero: end ch 4; start 5
</commit_message>
<xml_diff>
--- a/books/zero/04 Zero Infinite Nothing.docx
+++ b/books/zero/04 Zero Infinite Nothing.docx
@@ -5625,7 +5625,114 @@
         <w:rPr>
           <w:rFonts w:ascii="SolaimanLipi" w:hAnsi="SolaimanLipi" w:cs="SolaimanLipi"/>
         </w:rPr>
-        <w:t xml:space="preserve">মান একই আছে। অসীম। আর নাস্তিকের প্রত্যাশিত মানও এখনও ঋণাত্মক অসীম। এক্ষেত্রে খৃষ্টান হয়ে থাকাই বেহসি সুবিধাজনক।  </w:t>
+        <w:t>মান একই আছে। অসীম। আর নাস্তিকের প্রত্যাশিত মানও এখনও ঋণাত্মক অসীম। এক্ষেত্রে খৃষ্টান হয়ে থাকা এখনও অনেক বেশি সুবিধাজনক। সম্ভাবনা ১</w:t>
+      </w:r>
+      <w:r>
+        <w:rPr>
+          <w:rFonts w:cs="SolaimanLipi" w:ascii="SolaimanLipi" w:hAnsi="SolaimanLipi"/>
+        </w:rPr>
+        <w:t>/</w:t>
+      </w:r>
+      <w:r>
+        <w:rPr>
+          <w:rFonts w:ascii="SolaimanLipi" w:hAnsi="SolaimanLipi" w:cs="SolaimanLipi"/>
+        </w:rPr>
+        <w:t>১০</w:t>
+      </w:r>
+      <w:r>
+        <w:rPr>
+          <w:rFonts w:cs="SolaimanLipi" w:ascii="SolaimanLipi" w:hAnsi="SolaimanLipi"/>
+        </w:rPr>
+        <w:t>,</w:t>
+      </w:r>
+      <w:r>
+        <w:rPr>
+          <w:rFonts w:ascii="SolaimanLipi" w:hAnsi="SolaimanLipi" w:cs="SolaimanLipi"/>
+        </w:rPr>
+        <w:t>০০০ কিংবা ১</w:t>
+      </w:r>
+      <w:r>
+        <w:rPr>
+          <w:rFonts w:cs="SolaimanLipi" w:ascii="SolaimanLipi" w:hAnsi="SolaimanLipi"/>
+        </w:rPr>
+        <w:t>/</w:t>
+      </w:r>
+      <w:r>
+        <w:rPr>
+          <w:rFonts w:ascii="SolaimanLipi" w:hAnsi="SolaimanLipi" w:cs="SolaimanLipi"/>
+        </w:rPr>
+        <w:t>১০</w:t>
+      </w:r>
+      <w:r>
+        <w:rPr>
+          <w:rFonts w:cs="SolaimanLipi" w:ascii="SolaimanLipi" w:hAnsi="SolaimanLipi"/>
+        </w:rPr>
+        <w:t>,</w:t>
+      </w:r>
+      <w:r>
+        <w:rPr>
+          <w:rFonts w:ascii="SolaimanLipi" w:hAnsi="SolaimanLipi" w:cs="SolaimanLipi"/>
+        </w:rPr>
+        <w:t>০০০</w:t>
+      </w:r>
+      <w:r>
+        <w:rPr>
+          <w:rFonts w:cs="SolaimanLipi" w:ascii="SolaimanLipi" w:hAnsi="SolaimanLipi"/>
+        </w:rPr>
+        <w:t>,</w:t>
+      </w:r>
+      <w:r>
+        <w:rPr>
+          <w:rFonts w:ascii="SolaimanLipi" w:hAnsi="SolaimanLipi" w:cs="SolaimanLipi"/>
+        </w:rPr>
+        <w:t xml:space="preserve">০০০ বা আরও অনেক ছোট কোনো সংখ্যা হলেও একই ফল বের হবে। একমাত্র ব্যতিক্রম শূন্য। </w:t>
+      </w:r>
+    </w:p>
+    <w:p>
+      <w:pPr>
+        <w:pStyle w:val="Normal"/>
+        <w:widowControl/>
+        <w:bidi w:val="0"/>
+        <w:ind w:hanging="0" w:start="0" w:end="0"/>
+        <w:jc w:val="start"/>
+        <w:rPr>
+          <w:rFonts w:ascii="SolaimanLipi" w:hAnsi="SolaimanLipi" w:cs="SolaimanLipi"/>
+        </w:rPr>
+      </w:pPr>
+      <w:r>
+        <w:rPr>
+          <w:rFonts w:cs="SolaimanLipi" w:ascii="SolaimanLipi" w:hAnsi="SolaimanLipi"/>
+        </w:rPr>
+      </w:r>
+    </w:p>
+    <w:p>
+      <w:pPr>
+        <w:pStyle w:val="Normal"/>
+        <w:widowControl/>
+        <w:bidi w:val="0"/>
+        <w:ind w:hanging="0" w:start="0" w:end="0"/>
+        <w:jc w:val="start"/>
+        <w:rPr>
+          <w:rFonts w:ascii="SolaimanLipi" w:hAnsi="SolaimanLipi" w:cs="SolaimanLipi"/>
+        </w:rPr>
+      </w:pPr>
+      <w:r>
+        <w:rPr>
+          <w:rFonts w:ascii="SolaimanLipi" w:hAnsi="SolaimanLipi" w:cs="SolaimanLipi"/>
+        </w:rPr>
+        <w:t xml:space="preserve">ঈশ্বরের অস্তিত্বের সম্ভাবনা শূন্য হলে প্যাসকেলের বাজি অর্থহীন। খৃষ্টান হওয়ার প্রত্যাশিত মান হবে ০ </w:t>
+      </w:r>
+      <w:r>
+        <w:rPr>
+          <w:rFonts w:cs="SolaimanLipi" w:ascii="SolaimanLipi" w:hAnsi="SolaimanLipi"/>
+        </w:rPr>
+        <w:t xml:space="preserve">× ∞ = </w:t>
+      </w:r>
+      <w:r>
+        <w:rPr>
+          <w:rFonts w:ascii="SolaimanLipi" w:hAnsi="SolaimanLipi" w:cs="SolaimanLipi"/>
+        </w:rPr>
+        <w:t xml:space="preserve">০। যা এক অর্থহীন কথা। অন্যথায় শূন্য ও অসীমের জাদুতে ঈশ্বরে বিশ্বাস করাই অপেক্ষাকৃত ভাল সিদ্ধান্ত। প্যাসকেল জানতেন বাজিতে জিততে কী করা লাগবে। যদিও তা করতে গিয়ে গণিত ছেড়ে দিয়েছিলেন।       </w:t>
       </w:r>
     </w:p>
     <w:p>

</xml_diff>